<commit_message>
Added file upload feature
</commit_message>
<xml_diff>
--- a/assets/files/CPE Time-Table for the Semester.docx
+++ b/assets/files/CPE Time-Table for the Semester.docx
@@ -1,6 +1,6 @@
 
 <file path=word/document.xml><?xml version="1.0" encoding="utf-8"?>
-<w:document xmlns:wpc="http://schemas.microsoft.com/office/word/2010/wordprocessingCanvas" xmlns:cx="http://schemas.microsoft.com/office/drawing/2014/chartex" xmlns:cx1="http://schemas.microsoft.com/office/drawing/2015/9/8/chartex" xmlns:cx2="http://schemas.microsoft.com/office/drawing/2015/10/21/chartex" xmlns:cx3="http://schemas.microsoft.com/office/drawing/2016/5/9/chartex" xmlns:cx4="http://schemas.microsoft.com/office/drawing/2016/5/10/chartex" xmlns:cx5="http://schemas.microsoft.com/office/drawing/2016/5/11/chartex" xmlns:cx6="http://schemas.microsoft.com/office/drawing/2016/5/12/chartex" xmlns:cx7="http://schemas.microsoft.com/office/drawing/2016/5/13/chartex" xmlns:cx8="http://schemas.microsoft.com/office/drawing/2016/5/14/chartex" xmlns:mc="http://schemas.openxmlformats.org/markup-compatibility/2006" xmlns:aink="http://schemas.microsoft.com/office/drawing/2016/ink" xmlns:am3d="http://schemas.microsoft.com/office/drawing/2017/model3d" xmlns:o="urn:schemas-microsoft-com:office:office" xmlns:r="http://schemas.openxmlformats.org/officeDocument/2006/relationships" xmlns:m="http://schemas.openxmlformats.org/officeDocument/2006/math" xmlns:v="urn:schemas-microsoft-com:vml" xmlns:wp14="http://schemas.microsoft.com/office/word/2010/wordprocessingDrawing" xmlns:wp="http://schemas.openxmlformats.org/drawingml/2006/wordprocessingDrawing" xmlns:w10="urn:schemas-microsoft-com:office:word" xmlns:w="http://schemas.openxmlformats.org/wordprocessingml/2006/main" xmlns:w14="http://schemas.microsoft.com/office/word/2010/wordml" xmlns:w15="http://schemas.microsoft.com/office/word/2012/wordml" xmlns:w16cex="http://schemas.microsoft.com/office/word/2018/wordml/cex" xmlns:w16cid="http://schemas.microsoft.com/office/word/2016/wordml/cid" xmlns:w16="http://schemas.microsoft.com/office/word/2018/wordml" xmlns:w16sdtdh="http://schemas.microsoft.com/office/word/2020/wordml/sdtdatahash" xmlns:w16se="http://schemas.microsoft.com/office/word/2015/wordml/symex" xmlns:wpg="http://schemas.microsoft.com/office/word/2010/wordprocessingGroup" xmlns:wpi="http://schemas.microsoft.com/office/word/2010/wordprocessingInk" xmlns:wne="http://schemas.microsoft.com/office/word/2006/wordml" xmlns:wps="http://schemas.microsoft.com/office/word/2010/wordprocessingShape" mc:Ignorable="w14 w15 w16se w16cid w16 w16cex w16sdtdh wp14">
+<w:document xmlns:wpc="http://schemas.microsoft.com/office/word/2010/wordprocessingCanvas" xmlns:cx="http://schemas.microsoft.com/office/drawing/2014/chartex" xmlns:cx1="http://schemas.microsoft.com/office/drawing/2015/9/8/chartex" xmlns:cx2="http://schemas.microsoft.com/office/drawing/2015/10/21/chartex" xmlns:cx3="http://schemas.microsoft.com/office/drawing/2016/5/9/chartex" xmlns:cx4="http://schemas.microsoft.com/office/drawing/2016/5/10/chartex" xmlns:cx5="http://schemas.microsoft.com/office/drawing/2016/5/11/chartex" xmlns:cx6="http://schemas.microsoft.com/office/drawing/2016/5/12/chartex" xmlns:cx7="http://schemas.microsoft.com/office/drawing/2016/5/13/chartex" xmlns:cx8="http://schemas.microsoft.com/office/drawing/2016/5/14/chartex" xmlns:mc="http://schemas.openxmlformats.org/markup-compatibility/2006" xmlns:aink="http://schemas.microsoft.com/office/drawing/2016/ink" xmlns:am3d="http://schemas.microsoft.com/office/drawing/2017/model3d" xmlns:o="urn:schemas-microsoft-com:office:office" xmlns:oel="http://schemas.microsoft.com/office/2019/extlst" xmlns:r="http://schemas.openxmlformats.org/officeDocument/2006/relationships" xmlns:m="http://schemas.openxmlformats.org/officeDocument/2006/math" xmlns:v="urn:schemas-microsoft-com:vml" xmlns:wp14="http://schemas.microsoft.com/office/word/2010/wordprocessingDrawing" xmlns:wp="http://schemas.openxmlformats.org/drawingml/2006/wordprocessingDrawing" xmlns:w10="urn:schemas-microsoft-com:office:word" xmlns:w="http://schemas.openxmlformats.org/wordprocessingml/2006/main" xmlns:w14="http://schemas.microsoft.com/office/word/2010/wordml" xmlns:w15="http://schemas.microsoft.com/office/word/2012/wordml" xmlns:w16cex="http://schemas.microsoft.com/office/word/2018/wordml/cex" xmlns:w16cid="http://schemas.microsoft.com/office/word/2016/wordml/cid" xmlns:w16="http://schemas.microsoft.com/office/word/2018/wordml" xmlns:w16sdtdh="http://schemas.microsoft.com/office/word/2020/wordml/sdtdatahash" xmlns:w16se="http://schemas.microsoft.com/office/word/2015/wordml/symex" xmlns:wpg="http://schemas.microsoft.com/office/word/2010/wordprocessingGroup" xmlns:wpi="http://schemas.microsoft.com/office/word/2010/wordprocessingInk" xmlns:wne="http://schemas.microsoft.com/office/word/2006/wordml" xmlns:wps="http://schemas.microsoft.com/office/word/2010/wordprocessingShape" mc:Ignorable="w14 w15 w16se w16cid w16 w16cex w16sdtdh wp14">
   <w:body>
     <w:p>
       <w:pPr>
@@ -11,6 +11,14 @@
           <w:szCs w:val="40"/>
         </w:rPr>
       </w:pPr>
+      <w:r>
+        <w:rPr>
+          <w:rFonts w:ascii="Arial Black" w:hAnsi="Arial Black"/>
+          <w:sz w:val="40"/>
+          <w:szCs w:val="40"/>
+        </w:rPr>
+        <w:t xml:space="preserve">CPE </w:t>
+      </w:r>
       <w:r>
         <w:rPr>
           <w:rFonts w:ascii="Arial Black" w:hAnsi="Arial Black"/>
@@ -53,19 +61,31 @@
           <w:p>
             <w:pPr>
               <w:jc w:val="center"/>
-            </w:pPr>
-          </w:p>
-        </w:tc>
-        <w:tc>
-          <w:tcPr>
-            <w:tcW w:w="1476" w:type="dxa"/>
-            <w:vAlign w:val="center"/>
-          </w:tcPr>
-          <w:p>
-            <w:pPr>
-              <w:jc w:val="center"/>
+              <w:rPr>
+                <w:b/>
+                <w:bCs/>
+              </w:rPr>
+            </w:pPr>
+          </w:p>
+        </w:tc>
+        <w:tc>
+          <w:tcPr>
+            <w:tcW w:w="1476" w:type="dxa"/>
+            <w:vAlign w:val="center"/>
+          </w:tcPr>
+          <w:p>
+            <w:pPr>
+              <w:jc w:val="center"/>
+              <w:rPr>
+                <w:b/>
+                <w:bCs/>
+              </w:rPr>
             </w:pPr>
             <w:r>
+              <w:rPr>
+                <w:b/>
+                <w:bCs/>
+              </w:rPr>
               <w:t>08:00 – 09:00</w:t>
             </w:r>
           </w:p>
@@ -78,8 +98,16 @@
           <w:p>
             <w:pPr>
               <w:jc w:val="center"/>
+              <w:rPr>
+                <w:b/>
+                <w:bCs/>
+              </w:rPr>
             </w:pPr>
             <w:r>
+              <w:rPr>
+                <w:b/>
+                <w:bCs/>
+              </w:rPr>
               <w:t>09:00 – 10:00</w:t>
             </w:r>
           </w:p>
@@ -92,8 +120,16 @@
           <w:p>
             <w:pPr>
               <w:jc w:val="center"/>
+              <w:rPr>
+                <w:b/>
+                <w:bCs/>
+              </w:rPr>
             </w:pPr>
             <w:r>
+              <w:rPr>
+                <w:b/>
+                <w:bCs/>
+              </w:rPr>
               <w:t>10:00 – 11:00</w:t>
             </w:r>
           </w:p>
@@ -106,8 +142,16 @@
           <w:p>
             <w:pPr>
               <w:jc w:val="center"/>
+              <w:rPr>
+                <w:b/>
+                <w:bCs/>
+              </w:rPr>
             </w:pPr>
             <w:r>
+              <w:rPr>
+                <w:b/>
+                <w:bCs/>
+              </w:rPr>
               <w:t>11:00 – 12:00</w:t>
             </w:r>
           </w:p>
@@ -120,8 +164,16 @@
           <w:p>
             <w:pPr>
               <w:jc w:val="center"/>
+              <w:rPr>
+                <w:b/>
+                <w:bCs/>
+              </w:rPr>
             </w:pPr>
             <w:r>
+              <w:rPr>
+                <w:b/>
+                <w:bCs/>
+              </w:rPr>
               <w:t>12:00 – 01:00</w:t>
             </w:r>
           </w:p>
@@ -134,8 +186,16 @@
           <w:p>
             <w:pPr>
               <w:jc w:val="center"/>
+              <w:rPr>
+                <w:b/>
+                <w:bCs/>
+              </w:rPr>
             </w:pPr>
             <w:r>
+              <w:rPr>
+                <w:b/>
+                <w:bCs/>
+              </w:rPr>
               <w:t>01:00 – 02:00</w:t>
             </w:r>
           </w:p>
@@ -148,8 +208,16 @@
           <w:p>
             <w:pPr>
               <w:jc w:val="center"/>
+              <w:rPr>
+                <w:b/>
+                <w:bCs/>
+              </w:rPr>
             </w:pPr>
             <w:r>
+              <w:rPr>
+                <w:b/>
+                <w:bCs/>
+              </w:rPr>
               <w:t>02:00 – 03:00</w:t>
             </w:r>
           </w:p>
@@ -162,8 +230,16 @@
           <w:p>
             <w:pPr>
               <w:jc w:val="center"/>
+              <w:rPr>
+                <w:b/>
+                <w:bCs/>
+              </w:rPr>
             </w:pPr>
             <w:r>
+              <w:rPr>
+                <w:b/>
+                <w:bCs/>
+              </w:rPr>
               <w:t>03:00 – 04:00</w:t>
             </w:r>
           </w:p>
@@ -176,8 +252,16 @@
           <w:p>
             <w:pPr>
               <w:jc w:val="center"/>
+              <w:rPr>
+                <w:b/>
+                <w:bCs/>
+              </w:rPr>
             </w:pPr>
             <w:r>
+              <w:rPr>
+                <w:b/>
+                <w:bCs/>
+              </w:rPr>
               <w:t>04:00 – 05:00</w:t>
             </w:r>
           </w:p>
@@ -190,8 +274,16 @@
           <w:p>
             <w:pPr>
               <w:jc w:val="center"/>
+              <w:rPr>
+                <w:b/>
+                <w:bCs/>
+              </w:rPr>
             </w:pPr>
             <w:r>
+              <w:rPr>
+                <w:b/>
+                <w:bCs/>
+              </w:rPr>
               <w:t>05:00 – 06:00</w:t>
             </w:r>
           </w:p>
@@ -210,77 +302,88 @@
           <w:p>
             <w:pPr>
               <w:jc w:val="center"/>
+              <w:rPr>
+                <w:b/>
+                <w:bCs/>
+              </w:rPr>
             </w:pPr>
             <w:r>
+              <w:rPr>
+                <w:b/>
+                <w:bCs/>
+              </w:rPr>
               <w:t>MONDAY</w:t>
             </w:r>
           </w:p>
         </w:tc>
         <w:tc>
           <w:tcPr>
-            <w:tcW w:w="2952" w:type="dxa"/>
-            <w:gridSpan w:val="2"/>
-            <w:vAlign w:val="center"/>
-          </w:tcPr>
-          <w:p>
-            <w:pPr>
-              <w:jc w:val="center"/>
-            </w:pPr>
-            <w:r>
-              <w:t>MEE 202</w:t>
-            </w:r>
-          </w:p>
-        </w:tc>
-        <w:tc>
-          <w:tcPr>
-            <w:tcW w:w="1476" w:type="dxa"/>
-            <w:vAlign w:val="center"/>
-          </w:tcPr>
-          <w:p>
-            <w:pPr>
-              <w:jc w:val="center"/>
-            </w:pPr>
-          </w:p>
-        </w:tc>
-        <w:tc>
-          <w:tcPr>
-            <w:tcW w:w="1476" w:type="dxa"/>
-            <w:vAlign w:val="center"/>
-          </w:tcPr>
-          <w:p>
-            <w:pPr>
-              <w:jc w:val="center"/>
-            </w:pPr>
-            <w:r>
-              <w:t>MTH 222</w:t>
-            </w:r>
-          </w:p>
-        </w:tc>
-        <w:tc>
-          <w:tcPr>
-            <w:tcW w:w="1476" w:type="dxa"/>
-            <w:vAlign w:val="center"/>
-          </w:tcPr>
-          <w:p>
-            <w:pPr>
-              <w:jc w:val="center"/>
-            </w:pPr>
-          </w:p>
-        </w:tc>
-        <w:tc>
-          <w:tcPr>
-            <w:tcW w:w="2952" w:type="dxa"/>
-            <w:gridSpan w:val="2"/>
-            <w:vAlign w:val="center"/>
-          </w:tcPr>
-          <w:p>
-            <w:pPr>
-              <w:jc w:val="center"/>
-            </w:pPr>
-            <w:r>
-              <w:t>MEE 204</w:t>
-            </w:r>
-          </w:p>
+            <w:tcW w:w="1476" w:type="dxa"/>
+            <w:vAlign w:val="center"/>
+          </w:tcPr>
+          <w:p>
+            <w:pPr>
+              <w:jc w:val="center"/>
+            </w:pPr>
+          </w:p>
+        </w:tc>
+        <w:tc>
+          <w:tcPr>
+            <w:tcW w:w="1476" w:type="dxa"/>
+            <w:vAlign w:val="center"/>
+          </w:tcPr>
+          <w:p>
+            <w:pPr>
+              <w:jc w:val="center"/>
+            </w:pPr>
+          </w:p>
+        </w:tc>
+        <w:tc>
+          <w:tcPr>
+            <w:tcW w:w="1476" w:type="dxa"/>
+            <w:vAlign w:val="center"/>
+          </w:tcPr>
+          <w:p>
+            <w:pPr>
+              <w:jc w:val="center"/>
+            </w:pPr>
+          </w:p>
+        </w:tc>
+        <w:tc>
+          <w:tcPr>
+            <w:tcW w:w="1476" w:type="dxa"/>
+            <w:vAlign w:val="center"/>
+          </w:tcPr>
+          <w:p>
+            <w:pPr>
+              <w:jc w:val="center"/>
+            </w:pPr>
+          </w:p>
+        </w:tc>
+        <w:tc>
+          <w:tcPr>
+            <w:tcW w:w="1476" w:type="dxa"/>
+            <w:vAlign w:val="center"/>
+          </w:tcPr>
+          <w:p>
+            <w:pPr>
+              <w:jc w:val="center"/>
+            </w:pPr>
+          </w:p>
+        </w:tc>
+        <w:tc>
+          <w:tcPr>
+            <w:tcW w:w="1476" w:type="dxa"/>
+            <w:vAlign w:val="center"/>
+          </w:tcPr>
+          <w:p/>
+        </w:tc>
+        <w:tc>
+          <w:tcPr>
+            <w:tcW w:w="1476" w:type="dxa"/>
+            <w:vAlign w:val="center"/>
+          </w:tcPr>
+          <w:p/>
         </w:tc>
         <w:tc>
           <w:tcPr>
@@ -329,8 +432,16 @@
           <w:p>
             <w:pPr>
               <w:jc w:val="center"/>
+              <w:rPr>
+                <w:b/>
+                <w:bCs/>
+              </w:rPr>
             </w:pPr>
             <w:r>
+              <w:rPr>
+                <w:b/>
+                <w:bCs/>
+              </w:rPr>
               <w:t>TUESDAY</w:t>
             </w:r>
           </w:p>
@@ -359,44 +470,50 @@
         </w:tc>
         <w:tc>
           <w:tcPr>
-            <w:tcW w:w="2952" w:type="dxa"/>
-            <w:gridSpan w:val="2"/>
-            <w:vAlign w:val="center"/>
-          </w:tcPr>
-          <w:p>
-            <w:pPr>
-              <w:jc w:val="center"/>
-            </w:pPr>
-            <w:r>
-              <w:t>CVE 206</w:t>
-            </w:r>
-          </w:p>
-        </w:tc>
-        <w:tc>
-          <w:tcPr>
-            <w:tcW w:w="1476" w:type="dxa"/>
-            <w:vAlign w:val="center"/>
-          </w:tcPr>
-          <w:p>
-            <w:pPr>
-              <w:jc w:val="center"/>
-            </w:pPr>
-          </w:p>
-        </w:tc>
-        <w:tc>
-          <w:tcPr>
-            <w:tcW w:w="2952" w:type="dxa"/>
-            <w:gridSpan w:val="2"/>
-            <w:vAlign w:val="center"/>
-          </w:tcPr>
-          <w:p>
-            <w:pPr>
-              <w:jc w:val="center"/>
-            </w:pPr>
-            <w:r>
-              <w:t>MEE 208</w:t>
-            </w:r>
-          </w:p>
+            <w:tcW w:w="1476" w:type="dxa"/>
+            <w:vAlign w:val="center"/>
+          </w:tcPr>
+          <w:p>
+            <w:pPr>
+              <w:jc w:val="center"/>
+            </w:pPr>
+          </w:p>
+        </w:tc>
+        <w:tc>
+          <w:tcPr>
+            <w:tcW w:w="1476" w:type="dxa"/>
+            <w:vAlign w:val="center"/>
+          </w:tcPr>
+          <w:p>
+            <w:pPr>
+              <w:jc w:val="center"/>
+            </w:pPr>
+          </w:p>
+        </w:tc>
+        <w:tc>
+          <w:tcPr>
+            <w:tcW w:w="1476" w:type="dxa"/>
+            <w:vAlign w:val="center"/>
+          </w:tcPr>
+          <w:p>
+            <w:pPr>
+              <w:jc w:val="center"/>
+            </w:pPr>
+          </w:p>
+        </w:tc>
+        <w:tc>
+          <w:tcPr>
+            <w:tcW w:w="1476" w:type="dxa"/>
+            <w:vAlign w:val="center"/>
+          </w:tcPr>
+          <w:p/>
+        </w:tc>
+        <w:tc>
+          <w:tcPr>
+            <w:tcW w:w="1476" w:type="dxa"/>
+            <w:vAlign w:val="center"/>
+          </w:tcPr>
+          <w:p/>
         </w:tc>
         <w:tc>
           <w:tcPr>
@@ -445,16 +562,35 @@
           <w:p>
             <w:pPr>
               <w:jc w:val="center"/>
+              <w:rPr>
+                <w:b/>
+                <w:bCs/>
+              </w:rPr>
             </w:pPr>
             <w:r>
+              <w:rPr>
+                <w:b/>
+                <w:bCs/>
+              </w:rPr>
               <w:t>WEDNESDAY</w:t>
             </w:r>
           </w:p>
         </w:tc>
         <w:tc>
           <w:tcPr>
-            <w:tcW w:w="2952" w:type="dxa"/>
-            <w:gridSpan w:val="2"/>
+            <w:tcW w:w="1476" w:type="dxa"/>
+            <w:vAlign w:val="center"/>
+          </w:tcPr>
+          <w:p>
+            <w:pPr>
+              <w:jc w:val="center"/>
+            </w:pPr>
+          </w:p>
+        </w:tc>
+        <w:tc>
+          <w:tcPr>
+            <w:tcW w:w="4428" w:type="dxa"/>
+            <w:gridSpan w:val="3"/>
             <w:vAlign w:val="center"/>
           </w:tcPr>
           <w:p>
@@ -462,92 +598,74 @@
               <w:jc w:val="center"/>
             </w:pPr>
             <w:r>
-              <w:t>CPE 202</w:t>
+              <w:t>EEE 313</w:t>
             </w:r>
           </w:p>
         </w:tc>
         <w:tc>
           <w:tcPr>
-            <w:tcW w:w="2952" w:type="dxa"/>
-            <w:gridSpan w:val="2"/>
-            <w:vAlign w:val="center"/>
-          </w:tcPr>
-          <w:p>
-            <w:pPr>
-              <w:jc w:val="center"/>
-            </w:pPr>
-            <w:r>
-              <w:t>EEE 202</w:t>
-            </w:r>
-          </w:p>
-        </w:tc>
-        <w:tc>
-          <w:tcPr>
-            <w:tcW w:w="1476" w:type="dxa"/>
-            <w:vAlign w:val="center"/>
-          </w:tcPr>
-          <w:p>
-            <w:pPr>
-              <w:jc w:val="center"/>
-            </w:pPr>
-          </w:p>
-        </w:tc>
-        <w:tc>
-          <w:tcPr>
-            <w:tcW w:w="1476" w:type="dxa"/>
-            <w:vAlign w:val="center"/>
-          </w:tcPr>
-          <w:p>
-            <w:pPr>
-              <w:jc w:val="center"/>
-            </w:pPr>
-          </w:p>
-        </w:tc>
-        <w:tc>
-          <w:tcPr>
-            <w:tcW w:w="1476" w:type="dxa"/>
-            <w:vAlign w:val="center"/>
-          </w:tcPr>
-          <w:p>
-            <w:pPr>
-              <w:jc w:val="center"/>
-            </w:pPr>
-          </w:p>
-        </w:tc>
-        <w:tc>
-          <w:tcPr>
-            <w:tcW w:w="1476" w:type="dxa"/>
-            <w:vAlign w:val="center"/>
-          </w:tcPr>
-          <w:p>
-            <w:pPr>
-              <w:jc w:val="center"/>
-            </w:pPr>
-          </w:p>
-        </w:tc>
-        <w:tc>
-          <w:tcPr>
-            <w:tcW w:w="1476" w:type="dxa"/>
-            <w:vAlign w:val="center"/>
-          </w:tcPr>
-          <w:p>
-            <w:pPr>
-              <w:jc w:val="center"/>
-            </w:pPr>
-          </w:p>
-        </w:tc>
-        <w:tc>
-          <w:tcPr>
-            <w:tcW w:w="1476" w:type="dxa"/>
-            <w:vAlign w:val="center"/>
-          </w:tcPr>
-          <w:p>
-            <w:pPr>
-              <w:jc w:val="center"/>
-            </w:pPr>
-            <w:r>
-              <w:t>GST 210</w:t>
-            </w:r>
+            <w:tcW w:w="1476" w:type="dxa"/>
+            <w:vAlign w:val="center"/>
+          </w:tcPr>
+          <w:p>
+            <w:pPr>
+              <w:jc w:val="center"/>
+            </w:pPr>
+          </w:p>
+        </w:tc>
+        <w:tc>
+          <w:tcPr>
+            <w:tcW w:w="1476" w:type="dxa"/>
+            <w:vAlign w:val="center"/>
+          </w:tcPr>
+          <w:p>
+            <w:pPr>
+              <w:jc w:val="center"/>
+            </w:pPr>
+          </w:p>
+        </w:tc>
+        <w:tc>
+          <w:tcPr>
+            <w:tcW w:w="1476" w:type="dxa"/>
+            <w:vAlign w:val="center"/>
+          </w:tcPr>
+          <w:p>
+            <w:pPr>
+              <w:jc w:val="center"/>
+            </w:pPr>
+          </w:p>
+        </w:tc>
+        <w:tc>
+          <w:tcPr>
+            <w:tcW w:w="1476" w:type="dxa"/>
+            <w:vAlign w:val="center"/>
+          </w:tcPr>
+          <w:p>
+            <w:pPr>
+              <w:jc w:val="center"/>
+            </w:pPr>
+          </w:p>
+        </w:tc>
+        <w:tc>
+          <w:tcPr>
+            <w:tcW w:w="1476" w:type="dxa"/>
+            <w:vAlign w:val="center"/>
+          </w:tcPr>
+          <w:p>
+            <w:pPr>
+              <w:jc w:val="center"/>
+            </w:pPr>
+          </w:p>
+        </w:tc>
+        <w:tc>
+          <w:tcPr>
+            <w:tcW w:w="1476" w:type="dxa"/>
+            <w:vAlign w:val="center"/>
+          </w:tcPr>
+          <w:p>
+            <w:pPr>
+              <w:jc w:val="center"/>
+            </w:pPr>
           </w:p>
         </w:tc>
       </w:tr>
@@ -564,8 +682,16 @@
           <w:p>
             <w:pPr>
               <w:jc w:val="center"/>
+              <w:rPr>
+                <w:b/>
+                <w:bCs/>
+              </w:rPr>
             </w:pPr>
             <w:r>
+              <w:rPr>
+                <w:b/>
+                <w:bCs/>
+              </w:rPr>
               <w:t>THURSDAY</w:t>
             </w:r>
           </w:p>
@@ -575,92 +701,61 @@
             <w:tcW w:w="1476" w:type="dxa"/>
             <w:vAlign w:val="center"/>
           </w:tcPr>
-          <w:p>
-            <w:pPr>
-              <w:jc w:val="center"/>
-            </w:pPr>
-            <w:r>
-              <w:t>MEE 204</w:t>
-            </w:r>
-          </w:p>
-        </w:tc>
-        <w:tc>
-          <w:tcPr>
-            <w:tcW w:w="1476" w:type="dxa"/>
-            <w:vAlign w:val="center"/>
-          </w:tcPr>
-          <w:p>
-            <w:pPr>
-              <w:jc w:val="center"/>
-            </w:pPr>
-            <w:r>
-              <w:t>GIT 204 (</w:t>
-            </w:r>
-            <w:r>
-              <w:t>ELECT</w:t>
-            </w:r>
-            <w:r>
-              <w:t>)</w:t>
-            </w:r>
-          </w:p>
-        </w:tc>
-        <w:tc>
-          <w:tcPr>
-            <w:tcW w:w="1476" w:type="dxa"/>
-            <w:vAlign w:val="center"/>
-          </w:tcPr>
-          <w:p>
-            <w:pPr>
-              <w:jc w:val="center"/>
-            </w:pPr>
-            <w:r>
-              <w:t>CPE 202</w:t>
-            </w:r>
-          </w:p>
-        </w:tc>
-        <w:tc>
-          <w:tcPr>
-            <w:tcW w:w="1476" w:type="dxa"/>
-            <w:vAlign w:val="center"/>
-          </w:tcPr>
-          <w:p>
-            <w:pPr>
-              <w:jc w:val="center"/>
-            </w:pPr>
-            <w:r>
-              <w:t>GIT 204 (</w:t>
-            </w:r>
-            <w:r>
-              <w:t>CIVIL</w:t>
-            </w:r>
-            <w:r>
-              <w:t>)</w:t>
-            </w:r>
-          </w:p>
-        </w:tc>
-        <w:tc>
-          <w:tcPr>
-            <w:tcW w:w="1476" w:type="dxa"/>
-            <w:vAlign w:val="center"/>
-          </w:tcPr>
-          <w:p>
-            <w:pPr>
-              <w:jc w:val="center"/>
-            </w:pPr>
-          </w:p>
-        </w:tc>
-        <w:tc>
-          <w:tcPr>
-            <w:tcW w:w="1476" w:type="dxa"/>
-            <w:vAlign w:val="center"/>
-          </w:tcPr>
-          <w:p>
-            <w:pPr>
-              <w:jc w:val="center"/>
-            </w:pPr>
-            <w:r>
-              <w:t>EEE 202</w:t>
-            </w:r>
+          <w:p/>
+        </w:tc>
+        <w:tc>
+          <w:tcPr>
+            <w:tcW w:w="1476" w:type="dxa"/>
+            <w:vAlign w:val="center"/>
+          </w:tcPr>
+          <w:p>
+            <w:pPr>
+              <w:jc w:val="center"/>
+            </w:pPr>
+          </w:p>
+        </w:tc>
+        <w:tc>
+          <w:tcPr>
+            <w:tcW w:w="1476" w:type="dxa"/>
+            <w:vAlign w:val="center"/>
+          </w:tcPr>
+          <w:p>
+            <w:pPr>
+              <w:jc w:val="center"/>
+            </w:pPr>
+          </w:p>
+        </w:tc>
+        <w:tc>
+          <w:tcPr>
+            <w:tcW w:w="1476" w:type="dxa"/>
+            <w:vAlign w:val="center"/>
+          </w:tcPr>
+          <w:p>
+            <w:pPr>
+              <w:jc w:val="center"/>
+            </w:pPr>
+          </w:p>
+        </w:tc>
+        <w:tc>
+          <w:tcPr>
+            <w:tcW w:w="1476" w:type="dxa"/>
+            <w:vAlign w:val="center"/>
+          </w:tcPr>
+          <w:p>
+            <w:pPr>
+              <w:jc w:val="center"/>
+            </w:pPr>
+          </w:p>
+        </w:tc>
+        <w:tc>
+          <w:tcPr>
+            <w:tcW w:w="1476" w:type="dxa"/>
+            <w:vAlign w:val="center"/>
+          </w:tcPr>
+          <w:p>
+            <w:pPr>
+              <w:jc w:val="center"/>
+            </w:pPr>
           </w:p>
         </w:tc>
         <w:tc>
@@ -721,8 +816,16 @@
           <w:p>
             <w:pPr>
               <w:jc w:val="center"/>
+              <w:rPr>
+                <w:b/>
+                <w:bCs/>
+              </w:rPr>
             </w:pPr>
             <w:r>
+              <w:rPr>
+                <w:b/>
+                <w:bCs/>
+              </w:rPr>
               <w:t>FRIDAY</w:t>
             </w:r>
           </w:p>
@@ -740,86 +843,90 @@
         </w:tc>
         <w:tc>
           <w:tcPr>
-            <w:tcW w:w="2952" w:type="dxa"/>
-            <w:gridSpan w:val="2"/>
-            <w:vAlign w:val="center"/>
-          </w:tcPr>
-          <w:p>
-            <w:pPr>
-              <w:jc w:val="center"/>
-            </w:pPr>
-            <w:r>
-              <w:t>MTH 222</w:t>
-            </w:r>
-          </w:p>
-        </w:tc>
-        <w:tc>
-          <w:tcPr>
-            <w:tcW w:w="1476" w:type="dxa"/>
-            <w:vAlign w:val="center"/>
-          </w:tcPr>
-          <w:p>
-            <w:pPr>
-              <w:jc w:val="center"/>
-            </w:pPr>
-          </w:p>
-        </w:tc>
-        <w:tc>
-          <w:tcPr>
-            <w:tcW w:w="1476" w:type="dxa"/>
-            <w:vAlign w:val="center"/>
-          </w:tcPr>
-          <w:p>
-            <w:pPr>
-              <w:jc w:val="center"/>
-            </w:pPr>
-          </w:p>
-        </w:tc>
-        <w:tc>
-          <w:tcPr>
-            <w:tcW w:w="1476" w:type="dxa"/>
-            <w:vAlign w:val="center"/>
-          </w:tcPr>
-          <w:p>
-            <w:pPr>
-              <w:jc w:val="center"/>
-            </w:pPr>
-          </w:p>
-        </w:tc>
-        <w:tc>
-          <w:tcPr>
-            <w:tcW w:w="1476" w:type="dxa"/>
-            <w:vAlign w:val="center"/>
-          </w:tcPr>
-          <w:p>
-            <w:pPr>
-              <w:jc w:val="center"/>
-            </w:pPr>
-          </w:p>
-        </w:tc>
-        <w:tc>
-          <w:tcPr>
-            <w:tcW w:w="1476" w:type="dxa"/>
-            <w:vAlign w:val="center"/>
-          </w:tcPr>
-          <w:p>
-            <w:pPr>
-              <w:jc w:val="center"/>
-            </w:pPr>
-          </w:p>
-        </w:tc>
-        <w:tc>
-          <w:tcPr>
-            <w:tcW w:w="1476" w:type="dxa"/>
-            <w:vAlign w:val="center"/>
-          </w:tcPr>
-          <w:p>
-            <w:pPr>
-              <w:jc w:val="center"/>
-            </w:pPr>
-            <w:r>
-              <w:t>GIT 204 (MECH)</w:t>
-            </w:r>
+            <w:tcW w:w="1476" w:type="dxa"/>
+            <w:vAlign w:val="center"/>
+          </w:tcPr>
+          <w:p>
+            <w:pPr>
+              <w:jc w:val="center"/>
+            </w:pPr>
+          </w:p>
+        </w:tc>
+        <w:tc>
+          <w:tcPr>
+            <w:tcW w:w="1476" w:type="dxa"/>
+            <w:vAlign w:val="center"/>
+          </w:tcPr>
+          <w:p>
+            <w:pPr>
+              <w:jc w:val="center"/>
+            </w:pPr>
+          </w:p>
+        </w:tc>
+        <w:tc>
+          <w:tcPr>
+            <w:tcW w:w="1476" w:type="dxa"/>
+            <w:vAlign w:val="center"/>
+          </w:tcPr>
+          <w:p>
+            <w:pPr>
+              <w:jc w:val="center"/>
+            </w:pPr>
+          </w:p>
+        </w:tc>
+        <w:tc>
+          <w:tcPr>
+            <w:tcW w:w="1476" w:type="dxa"/>
+            <w:vAlign w:val="center"/>
+          </w:tcPr>
+          <w:p>
+            <w:pPr>
+              <w:jc w:val="center"/>
+            </w:pPr>
+          </w:p>
+        </w:tc>
+        <w:tc>
+          <w:tcPr>
+            <w:tcW w:w="1476" w:type="dxa"/>
+            <w:vAlign w:val="center"/>
+          </w:tcPr>
+          <w:p>
+            <w:pPr>
+              <w:jc w:val="center"/>
+            </w:pPr>
+          </w:p>
+        </w:tc>
+        <w:tc>
+          <w:tcPr>
+            <w:tcW w:w="1476" w:type="dxa"/>
+            <w:vAlign w:val="center"/>
+          </w:tcPr>
+          <w:p>
+            <w:pPr>
+              <w:jc w:val="center"/>
+            </w:pPr>
+          </w:p>
+        </w:tc>
+        <w:tc>
+          <w:tcPr>
+            <w:tcW w:w="1476" w:type="dxa"/>
+            <w:vAlign w:val="center"/>
+          </w:tcPr>
+          <w:p>
+            <w:pPr>
+              <w:jc w:val="center"/>
+            </w:pPr>
+          </w:p>
+        </w:tc>
+        <w:tc>
+          <w:tcPr>
+            <w:tcW w:w="1476" w:type="dxa"/>
+            <w:vAlign w:val="center"/>
+          </w:tcPr>
+          <w:p>
+            <w:pPr>
+              <w:jc w:val="center"/>
+            </w:pPr>
           </w:p>
         </w:tc>
         <w:tc>

</xml_diff>

<commit_message>
I updated the time-table
</commit_message>
<xml_diff>
--- a/assets/files/CPE Time-Table for the Semester.docx
+++ b/assets/files/CPE Time-Table for the Semester.docx
@@ -318,72 +318,75 @@
         </w:tc>
         <w:tc>
           <w:tcPr>
-            <w:tcW w:w="1476" w:type="dxa"/>
-            <w:vAlign w:val="center"/>
-          </w:tcPr>
-          <w:p>
-            <w:pPr>
-              <w:jc w:val="center"/>
-            </w:pPr>
-          </w:p>
-        </w:tc>
-        <w:tc>
-          <w:tcPr>
-            <w:tcW w:w="1476" w:type="dxa"/>
-            <w:vAlign w:val="center"/>
-          </w:tcPr>
-          <w:p>
-            <w:pPr>
-              <w:jc w:val="center"/>
-            </w:pPr>
-          </w:p>
-        </w:tc>
-        <w:tc>
-          <w:tcPr>
-            <w:tcW w:w="1476" w:type="dxa"/>
-            <w:vAlign w:val="center"/>
-          </w:tcPr>
-          <w:p>
-            <w:pPr>
-              <w:jc w:val="center"/>
-            </w:pPr>
-          </w:p>
-        </w:tc>
-        <w:tc>
-          <w:tcPr>
-            <w:tcW w:w="1476" w:type="dxa"/>
-            <w:vAlign w:val="center"/>
-          </w:tcPr>
-          <w:p>
-            <w:pPr>
-              <w:jc w:val="center"/>
-            </w:pPr>
-          </w:p>
-        </w:tc>
-        <w:tc>
-          <w:tcPr>
-            <w:tcW w:w="1476" w:type="dxa"/>
-            <w:vAlign w:val="center"/>
-          </w:tcPr>
-          <w:p>
-            <w:pPr>
-              <w:jc w:val="center"/>
-            </w:pPr>
-          </w:p>
-        </w:tc>
-        <w:tc>
-          <w:tcPr>
-            <w:tcW w:w="1476" w:type="dxa"/>
-            <w:vAlign w:val="center"/>
-          </w:tcPr>
-          <w:p/>
-        </w:tc>
-        <w:tc>
-          <w:tcPr>
-            <w:tcW w:w="1476" w:type="dxa"/>
-            <w:vAlign w:val="center"/>
-          </w:tcPr>
-          <w:p/>
+            <w:tcW w:w="2952" w:type="dxa"/>
+            <w:gridSpan w:val="2"/>
+            <w:vAlign w:val="center"/>
+          </w:tcPr>
+          <w:p>
+            <w:pPr>
+              <w:jc w:val="center"/>
+            </w:pPr>
+            <w:r>
+              <w:t>EEE 3</w:t>
+            </w:r>
+            <w:r>
+              <w:t>11</w:t>
+            </w:r>
+            <w:r>
+              <w:t xml:space="preserve"> (EMLT 05)</w:t>
+            </w:r>
+          </w:p>
+        </w:tc>
+        <w:tc>
+          <w:tcPr>
+            <w:tcW w:w="2952" w:type="dxa"/>
+            <w:gridSpan w:val="2"/>
+            <w:vAlign w:val="center"/>
+          </w:tcPr>
+          <w:p>
+            <w:pPr>
+              <w:jc w:val="center"/>
+            </w:pPr>
+            <w:r>
+              <w:t>EEE 305 (EMLT 05)</w:t>
+            </w:r>
+          </w:p>
+        </w:tc>
+        <w:tc>
+          <w:tcPr>
+            <w:tcW w:w="1476" w:type="dxa"/>
+            <w:vAlign w:val="center"/>
+          </w:tcPr>
+          <w:p>
+            <w:pPr>
+              <w:jc w:val="center"/>
+            </w:pPr>
+          </w:p>
+        </w:tc>
+        <w:tc>
+          <w:tcPr>
+            <w:tcW w:w="1476" w:type="dxa"/>
+            <w:vAlign w:val="center"/>
+          </w:tcPr>
+          <w:p>
+            <w:pPr>
+              <w:jc w:val="center"/>
+            </w:pPr>
+            <w:r>
+              <w:t>CPE 301 (EMLT 06)</w:t>
+            </w:r>
+          </w:p>
+        </w:tc>
+        <w:tc>
+          <w:tcPr>
+            <w:tcW w:w="1476" w:type="dxa"/>
+            <w:vAlign w:val="center"/>
+          </w:tcPr>
+          <w:p>
+            <w:pPr>
+              <w:jc w:val="center"/>
+            </w:pPr>
+          </w:p>
         </w:tc>
         <w:tc>
           <w:tcPr>
@@ -448,65 +451,68 @@
         </w:tc>
         <w:tc>
           <w:tcPr>
-            <w:tcW w:w="1476" w:type="dxa"/>
-            <w:vAlign w:val="center"/>
-          </w:tcPr>
-          <w:p>
-            <w:pPr>
-              <w:jc w:val="center"/>
-            </w:pPr>
-          </w:p>
-        </w:tc>
-        <w:tc>
-          <w:tcPr>
-            <w:tcW w:w="1476" w:type="dxa"/>
-            <w:vAlign w:val="center"/>
-          </w:tcPr>
-          <w:p>
-            <w:pPr>
-              <w:jc w:val="center"/>
-            </w:pPr>
-          </w:p>
-        </w:tc>
-        <w:tc>
-          <w:tcPr>
-            <w:tcW w:w="1476" w:type="dxa"/>
-            <w:vAlign w:val="center"/>
-          </w:tcPr>
-          <w:p>
-            <w:pPr>
-              <w:jc w:val="center"/>
-            </w:pPr>
-          </w:p>
-        </w:tc>
-        <w:tc>
-          <w:tcPr>
-            <w:tcW w:w="1476" w:type="dxa"/>
-            <w:vAlign w:val="center"/>
-          </w:tcPr>
-          <w:p>
-            <w:pPr>
-              <w:jc w:val="center"/>
-            </w:pPr>
-          </w:p>
-        </w:tc>
-        <w:tc>
-          <w:tcPr>
-            <w:tcW w:w="1476" w:type="dxa"/>
-            <w:vAlign w:val="center"/>
-          </w:tcPr>
-          <w:p>
-            <w:pPr>
-              <w:jc w:val="center"/>
-            </w:pPr>
-          </w:p>
-        </w:tc>
-        <w:tc>
-          <w:tcPr>
-            <w:tcW w:w="1476" w:type="dxa"/>
-            <w:vAlign w:val="center"/>
-          </w:tcPr>
-          <w:p/>
+            <w:tcW w:w="2952" w:type="dxa"/>
+            <w:gridSpan w:val="2"/>
+            <w:vAlign w:val="center"/>
+          </w:tcPr>
+          <w:p>
+            <w:pPr>
+              <w:jc w:val="center"/>
+            </w:pPr>
+            <w:r>
+              <w:t>EEE 309 (EMLT 05)</w:t>
+            </w:r>
+          </w:p>
+        </w:tc>
+        <w:tc>
+          <w:tcPr>
+            <w:tcW w:w="1476" w:type="dxa"/>
+            <w:vAlign w:val="center"/>
+          </w:tcPr>
+          <w:p>
+            <w:pPr>
+              <w:jc w:val="center"/>
+            </w:pPr>
+            <w:r>
+              <w:t>EEE 311 (EMLT 05)</w:t>
+            </w:r>
+          </w:p>
+        </w:tc>
+        <w:tc>
+          <w:tcPr>
+            <w:tcW w:w="1476" w:type="dxa"/>
+            <w:vAlign w:val="center"/>
+          </w:tcPr>
+          <w:p>
+            <w:pPr>
+              <w:jc w:val="center"/>
+            </w:pPr>
+          </w:p>
+        </w:tc>
+        <w:tc>
+          <w:tcPr>
+            <w:tcW w:w="1476" w:type="dxa"/>
+            <w:vAlign w:val="center"/>
+          </w:tcPr>
+          <w:p>
+            <w:pPr>
+              <w:jc w:val="center"/>
+            </w:pPr>
+          </w:p>
+        </w:tc>
+        <w:tc>
+          <w:tcPr>
+            <w:tcW w:w="1476" w:type="dxa"/>
+            <w:vAlign w:val="center"/>
+          </w:tcPr>
+          <w:p>
+            <w:pPr>
+              <w:jc w:val="center"/>
+            </w:pPr>
+            <w:r>
+              <w:t>EEE 305 (EMLT 05)</w:t>
+            </w:r>
+          </w:p>
         </w:tc>
         <w:tc>
           <w:tcPr>
@@ -589,83 +595,100 @@
         </w:tc>
         <w:tc>
           <w:tcPr>
-            <w:tcW w:w="4428" w:type="dxa"/>
-            <w:gridSpan w:val="3"/>
-            <w:vAlign w:val="center"/>
-          </w:tcPr>
-          <w:p>
-            <w:pPr>
-              <w:jc w:val="center"/>
-            </w:pPr>
-            <w:r>
-              <w:t>EEE 313</w:t>
-            </w:r>
-          </w:p>
-        </w:tc>
-        <w:tc>
-          <w:tcPr>
-            <w:tcW w:w="1476" w:type="dxa"/>
-            <w:vAlign w:val="center"/>
-          </w:tcPr>
-          <w:p>
-            <w:pPr>
-              <w:jc w:val="center"/>
-            </w:pPr>
-          </w:p>
-        </w:tc>
-        <w:tc>
-          <w:tcPr>
-            <w:tcW w:w="1476" w:type="dxa"/>
-            <w:vAlign w:val="center"/>
-          </w:tcPr>
-          <w:p>
-            <w:pPr>
-              <w:jc w:val="center"/>
-            </w:pPr>
-          </w:p>
-        </w:tc>
-        <w:tc>
-          <w:tcPr>
-            <w:tcW w:w="1476" w:type="dxa"/>
-            <w:vAlign w:val="center"/>
-          </w:tcPr>
-          <w:p>
-            <w:pPr>
-              <w:jc w:val="center"/>
-            </w:pPr>
-          </w:p>
-        </w:tc>
-        <w:tc>
-          <w:tcPr>
-            <w:tcW w:w="1476" w:type="dxa"/>
-            <w:vAlign w:val="center"/>
-          </w:tcPr>
-          <w:p>
-            <w:pPr>
-              <w:jc w:val="center"/>
-            </w:pPr>
-          </w:p>
-        </w:tc>
-        <w:tc>
-          <w:tcPr>
-            <w:tcW w:w="1476" w:type="dxa"/>
-            <w:vAlign w:val="center"/>
-          </w:tcPr>
-          <w:p>
-            <w:pPr>
-              <w:jc w:val="center"/>
-            </w:pPr>
-          </w:p>
-        </w:tc>
-        <w:tc>
-          <w:tcPr>
-            <w:tcW w:w="1476" w:type="dxa"/>
-            <w:vAlign w:val="center"/>
-          </w:tcPr>
-          <w:p>
-            <w:pPr>
-              <w:jc w:val="center"/>
-            </w:pPr>
+            <w:tcW w:w="2952" w:type="dxa"/>
+            <w:gridSpan w:val="2"/>
+            <w:vAlign w:val="center"/>
+          </w:tcPr>
+          <w:p>
+            <w:pPr>
+              <w:jc w:val="center"/>
+            </w:pPr>
+            <w:r>
+              <w:t>EEE 313 (EMLT 05)</w:t>
+            </w:r>
+          </w:p>
+        </w:tc>
+        <w:tc>
+          <w:tcPr>
+            <w:tcW w:w="1476" w:type="dxa"/>
+            <w:vAlign w:val="center"/>
+          </w:tcPr>
+          <w:p>
+            <w:pPr>
+              <w:jc w:val="center"/>
+            </w:pPr>
+            <w:r>
+              <w:t>EEE 301 (EMLT 05)</w:t>
+            </w:r>
+          </w:p>
+        </w:tc>
+        <w:tc>
+          <w:tcPr>
+            <w:tcW w:w="1476" w:type="dxa"/>
+            <w:vAlign w:val="center"/>
+          </w:tcPr>
+          <w:p>
+            <w:pPr>
+              <w:jc w:val="center"/>
+            </w:pPr>
+          </w:p>
+        </w:tc>
+        <w:tc>
+          <w:tcPr>
+            <w:tcW w:w="1476" w:type="dxa"/>
+            <w:vAlign w:val="center"/>
+          </w:tcPr>
+          <w:p>
+            <w:pPr>
+              <w:jc w:val="center"/>
+            </w:pPr>
+          </w:p>
+        </w:tc>
+        <w:tc>
+          <w:tcPr>
+            <w:tcW w:w="1476" w:type="dxa"/>
+            <w:vAlign w:val="center"/>
+          </w:tcPr>
+          <w:p>
+            <w:pPr>
+              <w:jc w:val="center"/>
+            </w:pPr>
+          </w:p>
+        </w:tc>
+        <w:tc>
+          <w:tcPr>
+            <w:tcW w:w="1476" w:type="dxa"/>
+            <w:vAlign w:val="center"/>
+          </w:tcPr>
+          <w:p>
+            <w:pPr>
+              <w:jc w:val="center"/>
+            </w:pPr>
+          </w:p>
+        </w:tc>
+        <w:tc>
+          <w:tcPr>
+            <w:tcW w:w="1476" w:type="dxa"/>
+            <w:vAlign w:val="center"/>
+          </w:tcPr>
+          <w:p>
+            <w:pPr>
+              <w:jc w:val="center"/>
+            </w:pPr>
+          </w:p>
+        </w:tc>
+        <w:tc>
+          <w:tcPr>
+            <w:tcW w:w="1476" w:type="dxa"/>
+            <w:vAlign w:val="center"/>
+          </w:tcPr>
+          <w:p>
+            <w:pPr>
+              <w:jc w:val="center"/>
+            </w:pPr>
+            <w:r>
+              <w:t>GST 309</w:t>
+            </w:r>
           </w:p>
         </w:tc>
       </w:tr>
@@ -698,64 +721,64 @@
         </w:tc>
         <w:tc>
           <w:tcPr>
-            <w:tcW w:w="1476" w:type="dxa"/>
-            <w:vAlign w:val="center"/>
-          </w:tcPr>
-          <w:p/>
-        </w:tc>
-        <w:tc>
-          <w:tcPr>
-            <w:tcW w:w="1476" w:type="dxa"/>
-            <w:vAlign w:val="center"/>
-          </w:tcPr>
-          <w:p>
-            <w:pPr>
-              <w:jc w:val="center"/>
-            </w:pPr>
-          </w:p>
-        </w:tc>
-        <w:tc>
-          <w:tcPr>
-            <w:tcW w:w="1476" w:type="dxa"/>
-            <w:vAlign w:val="center"/>
-          </w:tcPr>
-          <w:p>
-            <w:pPr>
-              <w:jc w:val="center"/>
-            </w:pPr>
-          </w:p>
-        </w:tc>
-        <w:tc>
-          <w:tcPr>
-            <w:tcW w:w="1476" w:type="dxa"/>
-            <w:vAlign w:val="center"/>
-          </w:tcPr>
-          <w:p>
-            <w:pPr>
-              <w:jc w:val="center"/>
-            </w:pPr>
-          </w:p>
-        </w:tc>
-        <w:tc>
-          <w:tcPr>
-            <w:tcW w:w="1476" w:type="dxa"/>
-            <w:vAlign w:val="center"/>
-          </w:tcPr>
-          <w:p>
-            <w:pPr>
-              <w:jc w:val="center"/>
-            </w:pPr>
-          </w:p>
-        </w:tc>
-        <w:tc>
-          <w:tcPr>
-            <w:tcW w:w="1476" w:type="dxa"/>
-            <w:vAlign w:val="center"/>
-          </w:tcPr>
-          <w:p>
-            <w:pPr>
-              <w:jc w:val="center"/>
-            </w:pPr>
+            <w:tcW w:w="2952" w:type="dxa"/>
+            <w:gridSpan w:val="2"/>
+            <w:vAlign w:val="center"/>
+          </w:tcPr>
+          <w:p>
+            <w:pPr>
+              <w:jc w:val="center"/>
+            </w:pPr>
+            <w:r>
+              <w:t>EEE 301 (EMLT 05)</w:t>
+            </w:r>
+          </w:p>
+        </w:tc>
+        <w:tc>
+          <w:tcPr>
+            <w:tcW w:w="1476" w:type="dxa"/>
+            <w:vAlign w:val="center"/>
+          </w:tcPr>
+          <w:p>
+            <w:pPr>
+              <w:jc w:val="center"/>
+            </w:pPr>
+          </w:p>
+        </w:tc>
+        <w:tc>
+          <w:tcPr>
+            <w:tcW w:w="1476" w:type="dxa"/>
+            <w:vAlign w:val="center"/>
+          </w:tcPr>
+          <w:p>
+            <w:pPr>
+              <w:jc w:val="center"/>
+            </w:pPr>
+          </w:p>
+        </w:tc>
+        <w:tc>
+          <w:tcPr>
+            <w:tcW w:w="1476" w:type="dxa"/>
+            <w:vAlign w:val="center"/>
+          </w:tcPr>
+          <w:p>
+            <w:pPr>
+              <w:jc w:val="center"/>
+            </w:pPr>
+          </w:p>
+        </w:tc>
+        <w:tc>
+          <w:tcPr>
+            <w:tcW w:w="1476" w:type="dxa"/>
+            <w:vAlign w:val="center"/>
+          </w:tcPr>
+          <w:p>
+            <w:pPr>
+              <w:jc w:val="center"/>
+            </w:pPr>
+            <w:r>
+              <w:t>EEE 309 (EMLT 05)</w:t>
+            </w:r>
           </w:p>
         </w:tc>
         <w:tc>
@@ -861,6 +884,9 @@
             <w:pPr>
               <w:jc w:val="center"/>
             </w:pPr>
+            <w:r>
+              <w:t>EEE 313 (EMLT 05)</w:t>
+            </w:r>
           </w:p>
         </w:tc>
         <w:tc>
@@ -943,7 +969,39 @@
       </w:tr>
     </w:tbl>
     <w:p/>
-    <w:p/>
+    <w:p>
+      <w:r>
+        <w:t>CPE 3</w:t>
+      </w:r>
+      <w:r>
+        <w:t>01</w:t>
+      </w:r>
+      <w:r>
+        <w:t xml:space="preserve"> </w:t>
+      </w:r>
+      <w:r>
+        <w:t>only 1hr on Monday 1-2</w:t>
+      </w:r>
+    </w:p>
+    <w:p>
+      <w:r>
+        <w:t>CPE 303 (EMLT 06)</w:t>
+      </w:r>
+      <w:r>
+        <w:t xml:space="preserve"> 10-11 Monday</w:t>
+      </w:r>
+      <w:r>
+        <w:t xml:space="preserve"> clashing with EEE 305</w:t>
+      </w:r>
+    </w:p>
+    <w:p>
+      <w:r>
+        <w:t>CPE 305 (CPE LAB)</w:t>
+      </w:r>
+      <w:r>
+        <w:t xml:space="preserve"> 10-12 &amp; 1-2 on Tuesday both clashing with other classes</w:t>
+      </w:r>
+    </w:p>
     <w:sectPr>
       <w:pgSz w:w="20160" w:h="12240" w:orient="landscape" w:code="5"/>
       <w:pgMar w:top="2880" w:right="1440" w:bottom="2880" w:left="1440" w:header="720" w:footer="720" w:gutter="0"/>

</xml_diff>